<commit_message>
start making table for bf/ons comparison
</commit_message>
<xml_diff>
--- a/bayes_paper/07_manuscript_results5_bayesfactors.docx
+++ b/bayes_paper/07_manuscript_results5_bayesfactors.docx
@@ -1,6 +1,6 @@
 
 <file path=word/document.xml><?xml version="1.0" encoding="utf-8"?>
-<w:document xmlns:wpc="http://schemas.microsoft.com/office/word/2010/wordprocessingCanvas" xmlns:mc="http://schemas.openxmlformats.org/markup-compatibility/2006" xmlns:o="urn:schemas-microsoft-com:office:office" xmlns:r="http://schemas.openxmlformats.org/officeDocument/2006/relationships" xmlns:m="http://schemas.openxmlformats.org/officeDocument/2006/math" xmlns:v="urn:schemas-microsoft-com:vml" xmlns:wp14="http://schemas.microsoft.com/office/word/2010/wordprocessingDrawing" xmlns:wp="http://schemas.openxmlformats.org/drawingml/2006/wordprocessingDrawing" xmlns:w10="urn:schemas-microsoft-com:office:word" xmlns:w="http://schemas.openxmlformats.org/wordprocessingml/2006/main" xmlns:w14="http://schemas.microsoft.com/office/word/2010/wordml" xmlns:w15="http://schemas.microsoft.com/office/word/2012/wordml" xmlns:wpg="http://schemas.microsoft.com/office/word/2010/wordprocessingGroup" xmlns:wpi="http://schemas.microsoft.com/office/word/2010/wordprocessingInk" xmlns:wne="http://schemas.microsoft.com/office/word/2006/wordml" xmlns:wps="http://schemas.microsoft.com/office/word/2010/wordprocessingShape" mc:Ignorable="w14 w15 wp14">
+<w:document xmlns:wpc="http://schemas.microsoft.com/office/word/2010/wordprocessingCanvas" xmlns:cx="http://schemas.microsoft.com/office/drawing/2014/chartex" xmlns:cx1="http://schemas.microsoft.com/office/drawing/2015/9/8/chartex" xmlns:cx2="http://schemas.microsoft.com/office/drawing/2015/10/21/chartex" xmlns:cx3="http://schemas.microsoft.com/office/drawing/2016/5/9/chartex" xmlns:cx4="http://schemas.microsoft.com/office/drawing/2016/5/10/chartex" xmlns:cx5="http://schemas.microsoft.com/office/drawing/2016/5/11/chartex" xmlns:cx6="http://schemas.microsoft.com/office/drawing/2016/5/12/chartex" xmlns:cx7="http://schemas.microsoft.com/office/drawing/2016/5/13/chartex" xmlns:cx8="http://schemas.microsoft.com/office/drawing/2016/5/14/chartex" xmlns:mc="http://schemas.openxmlformats.org/markup-compatibility/2006" xmlns:aink="http://schemas.microsoft.com/office/drawing/2016/ink" xmlns:am3d="http://schemas.microsoft.com/office/drawing/2017/model3d" xmlns:o="urn:schemas-microsoft-com:office:office" xmlns:r="http://schemas.openxmlformats.org/officeDocument/2006/relationships" xmlns:m="http://schemas.openxmlformats.org/officeDocument/2006/math" xmlns:v="urn:schemas-microsoft-com:vml" xmlns:wp14="http://schemas.microsoft.com/office/word/2010/wordprocessingDrawing" xmlns:wp="http://schemas.openxmlformats.org/drawingml/2006/wordprocessingDrawing" xmlns:w10="urn:schemas-microsoft-com:office:word" xmlns:w="http://schemas.openxmlformats.org/wordprocessingml/2006/main" xmlns:w14="http://schemas.microsoft.com/office/word/2010/wordml" xmlns:w15="http://schemas.microsoft.com/office/word/2012/wordml" xmlns:w16cid="http://schemas.microsoft.com/office/word/2016/wordml/cid" xmlns:w16se="http://schemas.microsoft.com/office/word/2015/wordml/symex" xmlns:wpg="http://schemas.microsoft.com/office/word/2010/wordprocessingGroup" xmlns:wpi="http://schemas.microsoft.com/office/word/2010/wordprocessingInk" xmlns:wne="http://schemas.microsoft.com/office/word/2006/wordml" xmlns:wps="http://schemas.microsoft.com/office/word/2010/wordprocessingShape" mc:Ignorable="w14 w15 w16se w16cid wp14">
   <w:body>
     <w:p>
       <w:pPr>
@@ -103,8 +103,6 @@
         </w:rPr>
         <w:t xml:space="preserve">0 trends, as well as the additional information produced by each successive annual life expectancy estimate produced by the ONS in informing researchers and policy makers as to the extent and persistence of the post 2010 slowdown. </w:t>
       </w:r>
-      <w:bookmarkStart w:id="0" w:name="_GoBack"/>
-      <w:bookmarkEnd w:id="0"/>
     </w:p>
     <w:p>
       <w:pPr>
@@ -125,7 +123,7 @@
           <w:sz w:val="21"/>
           <w:szCs w:val="21"/>
         </w:rPr>
-        <w:t xml:space="preserve">The approach involves comparing the likelihood of a model which assumes life expectancies will continue to improve at the long-term pre-2010 rate, with a series of models which assume anywhere between a 1% and 100% long-term decline from this earlier rate. </w:t>
+        <w:t>The approach involves comparing the likelihood of a model which assumes life expectancies will continue to improve at the long-term pre-2010 rate</w:t>
       </w:r>
       <w:r>
         <w:rPr>
@@ -134,9 +132,8 @@
           <w:sz w:val="21"/>
           <w:szCs w:val="21"/>
         </w:rPr>
-        <w:t xml:space="preserve">The most likely of this family of alternative models can then be identified, and with each new annual lifetable for the UK and constituent nations the preferred model and changing strength of evidence in support of this model can be updated. A graphical illustration showing the relative likelihood of each of these models, and how the inclusion of each new observation changes the likelihood surface, is shown in Figure R5.1A in the </w:t>
+        <w:t>, defined here as the average annual change in life expectancy between 1991 and 2010 inclusive</w:t>
       </w:r>
-      <w:proofErr w:type="spellStart"/>
       <w:r>
         <w:rPr>
           <w:rFonts w:ascii="Helvetica" w:hAnsi="Helvetica" w:cs="Helvetica"/>
@@ -144,9 +141,8 @@
           <w:sz w:val="21"/>
           <w:szCs w:val="21"/>
         </w:rPr>
-        <w:t>webappendix</w:t>
+        <w:t xml:space="preserve">, with a series of models which assume anywhere between a 1% and 100% long-term decline from this earlier rate. </w:t>
       </w:r>
-      <w:proofErr w:type="spellEnd"/>
       <w:r>
         <w:rPr>
           <w:rFonts w:ascii="Helvetica" w:hAnsi="Helvetica" w:cs="Helvetica"/>
@@ -154,7 +150,7 @@
           <w:sz w:val="21"/>
           <w:szCs w:val="21"/>
         </w:rPr>
-        <w:t xml:space="preserve">, along with a technical description of the approach. </w:t>
+        <w:t xml:space="preserve">The most likely of this family of alternative models can then be identified, and with each new annual lifetable for the UK and constituent nations the preferred model and changing strength of evidence in support of this model can be updated. A graphical illustration showing the relative likelihood of each of these models, and how the inclusion of each new observation changes the likelihood surface, is shown in Figure R5.1A in the webappendix, along with a technical description of the approach. </w:t>
       </w:r>
     </w:p>
     <w:p>
@@ -169,6 +165,17 @@
           <w:szCs w:val="21"/>
         </w:rPr>
       </w:pPr>
+      <w:r>
+        <w:rPr>
+          <w:rFonts w:ascii="Helvetica" w:hAnsi="Helvetica" w:cs="Helvetica"/>
+          <w:color w:val="333333"/>
+          <w:sz w:val="21"/>
+          <w:szCs w:val="21"/>
+        </w:rPr>
+        <w:t>[ADD TABLE HERE]</w:t>
+      </w:r>
+      <w:bookmarkStart w:id="0" w:name="_GoBack"/>
+      <w:bookmarkEnd w:id="0"/>
     </w:p>
     <w:p>
       <w:pPr>
@@ -202,27 +209,7 @@
           <w:sz w:val="21"/>
           <w:szCs w:val="21"/>
         </w:rPr>
-        <w:t xml:space="preserve">For all populations except males in Northern Ireland, the addition of the 2018 single year life expectancy data led to sizeable increases in the empirical support for the belief that there has been a slowdown in life expectancy after 2010; this is seen by noting how much higher the bold line, which incorporates the 2018 data, is than the fainter lines </w:t>
-      </w:r>
-      <w:proofErr w:type="gramStart"/>
-      <w:r>
-        <w:rPr>
-          <w:rFonts w:ascii="Helvetica" w:hAnsi="Helvetica" w:cs="Helvetica"/>
-          <w:color w:val="333333"/>
-          <w:sz w:val="21"/>
-          <w:szCs w:val="21"/>
-        </w:rPr>
-        <w:t>representing</w:t>
-      </w:r>
-      <w:proofErr w:type="gramEnd"/>
-      <w:r>
-        <w:rPr>
-          <w:rFonts w:ascii="Helvetica" w:hAnsi="Helvetica" w:cs="Helvetica"/>
-          <w:color w:val="333333"/>
-          <w:sz w:val="21"/>
-          <w:szCs w:val="21"/>
-        </w:rPr>
-        <w:t xml:space="preserve"> cumulative data based on shorter series of observations. For most of these populations, the peak of the bold line is to the left of peaks based on earlier series, meaning not only did the 2018 observations increase the strength of evidence supporting belief in a slowdown in life expectancy improvements, but also suggested more severe magnitudes of slowdown than the series excluding this most recent observation had indicated. For the UK as a whole, the addition of the life expectancy data for 2018 suggested an overall slowdown of around 60% was most likely, compared with a most likely magnitude of slowdown of around 50% based on data up to 2017. For each of these populations, what does the Bayes Factor maximise at?</w:t>
+        <w:t>For all populations except males in Northern Ireland, the addition of the 2018 single year life expectancy data led to sizeable increases in the empirical support for the belief that there has been a slowdown in life expectancy after 2010; this is seen by noting how much higher the bold line, which incorporates the 2018 data, is than the fainter lines representing cumulative data based on shorter series of observations. For most of these populations, the peak of the bold line is to the left of peaks based on earlier series, meaning not only did the 2018 observations increase the strength of evidence supporting belief in a slowdown in life expectancy improvements, but also suggested more severe magnitudes of slowdown than the series excluding this most recent observation had indicated. For the UK as a whole, the addition of the life expectancy data for 2018 suggested an overall slowdown of around 60% was most likely, compared with a most likely magnitude of slowdown of around 50% based on data up to 2017. For each of these populations, what does the Bayes Factor maximise at?</w:t>
       </w:r>
     </w:p>
     <w:p>
@@ -247,7 +234,7 @@
         </w:rPr>
         <w:lastRenderedPageBreak/>
         <w:drawing>
-          <wp:inline distT="0" distB="0" distL="0" distR="0" wp14:anchorId="485C81FB" wp14:editId="1FF346C3">
+          <wp:inline distT="0" distB="0" distL="0" distR="0" wp14:anchorId="3AF3E8D2" wp14:editId="3A378586">
             <wp:extent cx="5274310" cy="3767455"/>
             <wp:effectExtent l="0" t="0" r="2540" b="4445"/>
             <wp:docPr id="22" name="Picture 22"/>
@@ -444,21 +431,7 @@
               <w:rPr>
                 <w:color w:val="999999"/>
               </w:rPr>
-              <w:t>&lt;</w:t>
-            </w:r>
-            <w:proofErr w:type="spellStart"/>
-            <w:r>
-              <w:rPr>
-                <w:color w:val="999999"/>
-              </w:rPr>
-              <w:t>fctr</w:t>
-            </w:r>
-            <w:proofErr w:type="spellEnd"/>
-            <w:r>
-              <w:rPr>
-                <w:color w:val="999999"/>
-              </w:rPr>
-              <w:t>&gt;</w:t>
+              <w:t>&lt;fctr&gt;</w:t>
             </w:r>
           </w:p>
         </w:tc>
@@ -506,21 +479,7 @@
               <w:rPr>
                 <w:color w:val="999999"/>
               </w:rPr>
-              <w:t>&lt;</w:t>
-            </w:r>
-            <w:proofErr w:type="spellStart"/>
-            <w:r>
-              <w:rPr>
-                <w:color w:val="999999"/>
-              </w:rPr>
-              <w:t>chr</w:t>
-            </w:r>
-            <w:proofErr w:type="spellEnd"/>
-            <w:r>
-              <w:rPr>
-                <w:color w:val="999999"/>
-              </w:rPr>
-              <w:t>&gt;</w:t>
+              <w:t>&lt;chr&gt;</w:t>
             </w:r>
           </w:p>
         </w:tc>
@@ -570,21 +529,7 @@
               <w:rPr>
                 <w:color w:val="999999"/>
               </w:rPr>
-              <w:t>&lt;</w:t>
-            </w:r>
-            <w:proofErr w:type="spellStart"/>
-            <w:r>
-              <w:rPr>
-                <w:color w:val="999999"/>
-              </w:rPr>
-              <w:t>dbl</w:t>
-            </w:r>
-            <w:proofErr w:type="spellEnd"/>
-            <w:r>
-              <w:rPr>
-                <w:color w:val="999999"/>
-              </w:rPr>
-              <w:t>&gt;</w:t>
+              <w:t>&lt;dbl&gt;</w:t>
             </w:r>
           </w:p>
         </w:tc>
@@ -615,7 +560,6 @@
                 <w:bCs/>
               </w:rPr>
             </w:pPr>
-            <w:proofErr w:type="spellStart"/>
             <w:r>
               <w:rPr>
                 <w:b/>
@@ -623,7 +567,6 @@
               </w:rPr>
               <w:t>bayes_factor</w:t>
             </w:r>
-            <w:proofErr w:type="spellEnd"/>
           </w:p>
           <w:p>
             <w:pPr>
@@ -636,21 +579,7 @@
               <w:rPr>
                 <w:color w:val="999999"/>
               </w:rPr>
-              <w:t>&lt;</w:t>
-            </w:r>
-            <w:proofErr w:type="spellStart"/>
-            <w:r>
-              <w:rPr>
-                <w:color w:val="999999"/>
-              </w:rPr>
-              <w:t>dbl</w:t>
-            </w:r>
-            <w:proofErr w:type="spellEnd"/>
-            <w:r>
-              <w:rPr>
-                <w:color w:val="999999"/>
-              </w:rPr>
-              <w:t>&gt;</w:t>
+              <w:t>&lt;dbl&gt;</w:t>
             </w:r>
           </w:p>
         </w:tc>
@@ -1724,27 +1653,7 @@
           <w:sz w:val="21"/>
           <w:szCs w:val="21"/>
         </w:rPr>
-        <w:t xml:space="preserve">The Bayes Factor schedules can be recalculated whenever a new data release becomes available. This means that updated schedules can be produced within minutes of the release of official statistics. The commitment to do this each </w:t>
-      </w:r>
-      <w:proofErr w:type="spellStart"/>
-      <w:r>
-        <w:rPr>
-          <w:rFonts w:ascii="Helvetica" w:hAnsi="Helvetica" w:cs="Helvetica"/>
-          <w:color w:val="333333"/>
-          <w:sz w:val="21"/>
-          <w:szCs w:val="21"/>
-        </w:rPr>
-        <w:t>each</w:t>
-      </w:r>
-      <w:proofErr w:type="spellEnd"/>
-      <w:r>
-        <w:rPr>
-          <w:rFonts w:ascii="Helvetica" w:hAnsi="Helvetica" w:cs="Helvetica"/>
-          <w:color w:val="333333"/>
-          <w:sz w:val="21"/>
-          <w:szCs w:val="21"/>
-        </w:rPr>
-        <w:t xml:space="preserve"> new release, and to publish updated estimates of support for slowdown, should be made before such data are released.</w:t>
+        <w:t>The Bayes Factor schedules can be recalculated whenever a new data release becomes available. This means that updated schedules can be produced within minutes of the release of official statistics. The commitment to do this each each new release, and to publish updated estimates of support for slowdown, should be made before such data are released.</w:t>
       </w:r>
     </w:p>
     <w:p>
@@ -1769,27 +1678,7 @@
           <w:sz w:val="21"/>
           <w:szCs w:val="21"/>
         </w:rPr>
-        <w:t xml:space="preserve">The tendency within UK populations has been for the rate of slowdown to be increasing over time, rather than to shift suddenly from one rate to another. If this continues then the proposed slowdown percentage that maximises the </w:t>
-      </w:r>
-      <w:proofErr w:type="spellStart"/>
-      <w:r>
-        <w:rPr>
-          <w:rFonts w:ascii="Helvetica" w:hAnsi="Helvetica" w:cs="Helvetica"/>
-          <w:color w:val="333333"/>
-          <w:sz w:val="21"/>
-          <w:szCs w:val="21"/>
-        </w:rPr>
-        <w:t>bayes</w:t>
-      </w:r>
-      <w:proofErr w:type="spellEnd"/>
-      <w:r>
-        <w:rPr>
-          <w:rFonts w:ascii="Helvetica" w:hAnsi="Helvetica" w:cs="Helvetica"/>
-          <w:color w:val="333333"/>
-          <w:sz w:val="21"/>
-          <w:szCs w:val="21"/>
-        </w:rPr>
-        <w:t xml:space="preserve"> factor will continue to shift further to the left with additional years’ data, and could be maximised at a negative value (i.e. declining life expectancy rather than slowing improvement) if this tendency continues.</w:t>
+        <w:t>The tendency within UK populations has been for the rate of slowdown to be increasing over time, rather than to shift suddenly from one rate to another. If this continues then the proposed slowdown percentage that maximises the bayes factor will continue to shift further to the left with additional years’ data, and could be maximised at a negative value (i.e. declining life expectancy rather than slowing improvement) if this tendency continues.</w:t>
       </w:r>
     </w:p>
     <w:p>
@@ -1808,7 +1697,7 @@
 </file>
 
 <file path=word/numbering.xml><?xml version="1.0" encoding="utf-8"?>
-<w:numbering xmlns:wpc="http://schemas.microsoft.com/office/word/2010/wordprocessingCanvas" xmlns:mc="http://schemas.openxmlformats.org/markup-compatibility/2006" xmlns:o="urn:schemas-microsoft-com:office:office" xmlns:r="http://schemas.openxmlformats.org/officeDocument/2006/relationships" xmlns:m="http://schemas.openxmlformats.org/officeDocument/2006/math" xmlns:v="urn:schemas-microsoft-com:vml" xmlns:wp14="http://schemas.microsoft.com/office/word/2010/wordprocessingDrawing" xmlns:wp="http://schemas.openxmlformats.org/drawingml/2006/wordprocessingDrawing" xmlns:w10="urn:schemas-microsoft-com:office:word" xmlns:w="http://schemas.openxmlformats.org/wordprocessingml/2006/main" xmlns:w14="http://schemas.microsoft.com/office/word/2010/wordml" xmlns:w15="http://schemas.microsoft.com/office/word/2012/wordml" xmlns:wpg="http://schemas.microsoft.com/office/word/2010/wordprocessingGroup" xmlns:wpi="http://schemas.microsoft.com/office/word/2010/wordprocessingInk" xmlns:wne="http://schemas.microsoft.com/office/word/2006/wordml" xmlns:wps="http://schemas.microsoft.com/office/word/2010/wordprocessingShape" mc:Ignorable="w14 w15 wp14">
+<w:numbering xmlns:wpc="http://schemas.microsoft.com/office/word/2010/wordprocessingCanvas" xmlns:cx="http://schemas.microsoft.com/office/drawing/2014/chartex" xmlns:cx1="http://schemas.microsoft.com/office/drawing/2015/9/8/chartex" xmlns:cx2="http://schemas.microsoft.com/office/drawing/2015/10/21/chartex" xmlns:cx3="http://schemas.microsoft.com/office/drawing/2016/5/9/chartex" xmlns:cx4="http://schemas.microsoft.com/office/drawing/2016/5/10/chartex" xmlns:cx5="http://schemas.microsoft.com/office/drawing/2016/5/11/chartex" xmlns:cx6="http://schemas.microsoft.com/office/drawing/2016/5/12/chartex" xmlns:cx7="http://schemas.microsoft.com/office/drawing/2016/5/13/chartex" xmlns:cx8="http://schemas.microsoft.com/office/drawing/2016/5/14/chartex" xmlns:mc="http://schemas.openxmlformats.org/markup-compatibility/2006" xmlns:aink="http://schemas.microsoft.com/office/drawing/2016/ink" xmlns:am3d="http://schemas.microsoft.com/office/drawing/2017/model3d" xmlns:o="urn:schemas-microsoft-com:office:office" xmlns:r="http://schemas.openxmlformats.org/officeDocument/2006/relationships" xmlns:m="http://schemas.openxmlformats.org/officeDocument/2006/math" xmlns:v="urn:schemas-microsoft-com:vml" xmlns:wp14="http://schemas.microsoft.com/office/word/2010/wordprocessingDrawing" xmlns:wp="http://schemas.openxmlformats.org/drawingml/2006/wordprocessingDrawing" xmlns:w10="urn:schemas-microsoft-com:office:word" xmlns:w="http://schemas.openxmlformats.org/wordprocessingml/2006/main" xmlns:w14="http://schemas.microsoft.com/office/word/2010/wordml" xmlns:w15="http://schemas.microsoft.com/office/word/2012/wordml" xmlns:w16cid="http://schemas.microsoft.com/office/word/2016/wordml/cid" xmlns:w16se="http://schemas.microsoft.com/office/word/2015/wordml/symex" xmlns:wpg="http://schemas.microsoft.com/office/word/2010/wordprocessingGroup" xmlns:wpi="http://schemas.microsoft.com/office/word/2010/wordprocessingInk" xmlns:wne="http://schemas.microsoft.com/office/word/2006/wordml" xmlns:wps="http://schemas.microsoft.com/office/word/2010/wordprocessingShape" mc:Ignorable="w14 w15 w16se w16cid wp14">
   <w:abstractNum w:abstractNumId="0" w15:restartNumberingAfterBreak="0">
     <w:nsid w:val="060061B3"/>
     <w:multiLevelType w:val="hybridMultilevel"/>
@@ -2831,7 +2720,7 @@
 </file>
 
 <file path=word/styles.xml><?xml version="1.0" encoding="utf-8"?>
-<w:styles xmlns:mc="http://schemas.openxmlformats.org/markup-compatibility/2006" xmlns:r="http://schemas.openxmlformats.org/officeDocument/2006/relationships" xmlns:w="http://schemas.openxmlformats.org/wordprocessingml/2006/main" xmlns:w14="http://schemas.microsoft.com/office/word/2010/wordml" xmlns:w15="http://schemas.microsoft.com/office/word/2012/wordml" mc:Ignorable="w14 w15">
+<w:styles xmlns:mc="http://schemas.openxmlformats.org/markup-compatibility/2006" xmlns:r="http://schemas.openxmlformats.org/officeDocument/2006/relationships" xmlns:w="http://schemas.openxmlformats.org/wordprocessingml/2006/main" xmlns:w14="http://schemas.microsoft.com/office/word/2010/wordml" xmlns:w15="http://schemas.microsoft.com/office/word/2012/wordml" xmlns:w16cid="http://schemas.microsoft.com/office/word/2016/wordml/cid" xmlns:w16se="http://schemas.microsoft.com/office/word/2015/wordml/symex" mc:Ignorable="w14 w15 w16se w16cid">
   <w:docDefaults>
     <w:rPrDefault>
       <w:rPr>
@@ -2841,7 +2730,7 @@
     </w:rPrDefault>
     <w:pPrDefault/>
   </w:docDefaults>
-  <w:latentStyles w:defLockedState="0" w:defUIPriority="0" w:defSemiHidden="0" w:defUnhideWhenUsed="0" w:defQFormat="0" w:count="371">
+  <w:latentStyles w:defLockedState="0" w:defUIPriority="0" w:defSemiHidden="0" w:defUnhideWhenUsed="0" w:defQFormat="0" w:count="376">
     <w:lsdException w:name="heading 2" w:semiHidden="1" w:unhideWhenUsed="1" w:qFormat="1"/>
     <w:lsdException w:name="heading 3" w:semiHidden="1" w:unhideWhenUsed="1" w:qFormat="1"/>
     <w:lsdException w:name="heading 4" w:semiHidden="1" w:unhideWhenUsed="1" w:qFormat="1"/>
@@ -2935,7 +2824,6 @@
     <w:lsdException w:name="HTML Sample" w:semiHidden="1" w:unhideWhenUsed="1"/>
     <w:lsdException w:name="HTML Typewriter" w:semiHidden="1" w:unhideWhenUsed="1"/>
     <w:lsdException w:name="HTML Variable" w:semiHidden="1" w:unhideWhenUsed="1"/>
-    <w:lsdException w:name="Normal Table" w:semiHidden="1" w:unhideWhenUsed="1"/>
     <w:lsdException w:name="annotation subject" w:semiHidden="1" w:unhideWhenUsed="1"/>
     <w:lsdException w:name="No List" w:semiHidden="1" w:uiPriority="99" w:unhideWhenUsed="1"/>
     <w:lsdException w:name="Outline List 1" w:semiHidden="1" w:unhideWhenUsed="1"/>
@@ -2978,11 +2866,8 @@
     <w:lsdException w:name="Table Contemporary" w:semiHidden="1" w:unhideWhenUsed="1"/>
     <w:lsdException w:name="Table Elegant" w:semiHidden="1" w:unhideWhenUsed="1"/>
     <w:lsdException w:name="Table Professional" w:semiHidden="1" w:unhideWhenUsed="1"/>
-    <w:lsdException w:name="Table Subtle 1" w:semiHidden="1" w:unhideWhenUsed="1"/>
     <w:lsdException w:name="Table Subtle 2" w:semiHidden="1" w:unhideWhenUsed="1"/>
     <w:lsdException w:name="Table Web 1" w:semiHidden="1" w:unhideWhenUsed="1"/>
-    <w:lsdException w:name="Table Web 2" w:semiHidden="1" w:unhideWhenUsed="1"/>
-    <w:lsdException w:name="Table Web 3" w:semiHidden="1" w:unhideWhenUsed="1"/>
     <w:lsdException w:name="Balloon Text" w:semiHidden="1" w:unhideWhenUsed="1"/>
     <w:lsdException w:name="Table Theme" w:semiHidden="1" w:unhideWhenUsed="1"/>
     <w:lsdException w:name="Placeholder Text" w:semiHidden="1" w:uiPriority="99"/>
@@ -3200,6 +3085,11 @@
     <w:lsdException w:name="List Table 5 Dark Accent 6" w:uiPriority="50"/>
     <w:lsdException w:name="List Table 6 Colorful Accent 6" w:uiPriority="51"/>
     <w:lsdException w:name="List Table 7 Colorful Accent 6" w:uiPriority="52"/>
+    <w:lsdException w:name="Mention" w:semiHidden="1" w:uiPriority="99" w:unhideWhenUsed="1"/>
+    <w:lsdException w:name="Smart Hyperlink" w:semiHidden="1" w:uiPriority="99" w:unhideWhenUsed="1"/>
+    <w:lsdException w:name="Hashtag" w:semiHidden="1" w:uiPriority="99" w:unhideWhenUsed="1"/>
+    <w:lsdException w:name="Unresolved Mention" w:semiHidden="1" w:uiPriority="99" w:unhideWhenUsed="1"/>
+    <w:lsdException w:name="Smart Link" w:semiHidden="1" w:uiPriority="99" w:unhideWhenUsed="1"/>
   </w:latentStyles>
   <w:style w:type="paragraph" w:default="1" w:styleId="Normal">
     <w:name w:val="Normal"/>

</xml_diff>

<commit_message>
update bayes factor ms
</commit_message>
<xml_diff>
--- a/bayes_paper/07_manuscript_results5_bayesfactors.docx
+++ b/bayes_paper/07_manuscript_results5_bayesfactors.docx
@@ -103,8 +103,6 @@
         </w:rPr>
         <w:t xml:space="preserve">0 trends, as well as the additional information produced by each successive annual life expectancy estimate produced by the ONS in informing researchers and policy makers as to the extent and persistence of the post 2010 slowdown. </w:t>
       </w:r>
-      <w:bookmarkStart w:id="0" w:name="_GoBack"/>
-      <w:bookmarkEnd w:id="0"/>
     </w:p>
     <w:p>
       <w:pPr>
@@ -134,7 +132,45 @@
           <w:sz w:val="21"/>
           <w:szCs w:val="21"/>
         </w:rPr>
-        <w:t xml:space="preserve">The most likely of this family of alternative models can then be identified, and with each new annual lifetable for the UK and constituent nations the preferred model and changing strength of evidence in support of this model can be updated. A graphical illustration showing the relative likelihood of each of these models, and how the inclusion of each new observation changes the likelihood surface, is shown in Figure R5.1A in the </w:t>
+        <w:t>The most likely of this family of alternative models can then be identified, and with each new annual lifetable for the UK and constituent nations the preferred model and changing strength of evidence in support of this model can be updated.</w:t>
+      </w:r>
+      <w:r>
+        <w:rPr>
+          <w:rFonts w:ascii="Helvetica" w:hAnsi="Helvetica" w:cs="Helvetica"/>
+          <w:color w:val="333333"/>
+          <w:sz w:val="21"/>
+          <w:szCs w:val="21"/>
+        </w:rPr>
+        <w:t xml:space="preserve"> This strength of evidence is expressed as a Bayes Factor, which shows the ratio of the likelihood of two models. In the results presented, a Bayes Factor above 1 indicates more support for a model positing a slowdown from pre-2010 trends, and a ratio below 1 indicates more support for ‘no slowdown’ than ‘slowdown’. </w:t>
+      </w:r>
+      <w:r>
+        <w:rPr>
+          <w:rFonts w:ascii="Helvetica" w:hAnsi="Helvetica" w:cs="Helvetica"/>
+          <w:color w:val="333333"/>
+          <w:sz w:val="21"/>
+          <w:szCs w:val="21"/>
+        </w:rPr>
+        <w:t xml:space="preserve">A graphical illustration showing the relative likelihood of each of these </w:t>
+      </w:r>
+      <w:r>
+        <w:rPr>
+          <w:rFonts w:ascii="Helvetica" w:hAnsi="Helvetica" w:cs="Helvetica"/>
+          <w:color w:val="333333"/>
+          <w:sz w:val="21"/>
+          <w:szCs w:val="21"/>
+        </w:rPr>
+        <w:t xml:space="preserve">slowdown </w:t>
+      </w:r>
+      <w:bookmarkStart w:id="0" w:name="_GoBack"/>
+      <w:bookmarkEnd w:id="0"/>
+      <w:r>
+        <w:rPr>
+          <w:rFonts w:ascii="Helvetica" w:hAnsi="Helvetica" w:cs="Helvetica"/>
+          <w:color w:val="333333"/>
+          <w:sz w:val="21"/>
+          <w:szCs w:val="21"/>
+        </w:rPr>
+        <w:t xml:space="preserve">models, and how the inclusion of each new observation changes the likelihood surface, is shown in Figure R5.1A in the </w:t>
       </w:r>
       <w:proofErr w:type="spellStart"/>
       <w:r>
@@ -169,32 +205,6 @@
           <w:szCs w:val="21"/>
         </w:rPr>
       </w:pPr>
-    </w:p>
-    <w:p>
-      <w:pPr>
-        <w:pStyle w:val="NormalWeb"/>
-        <w:shd w:val="clear" w:color="auto" w:fill="FFFFFF"/>
-        <w:spacing w:before="0" w:beforeAutospacing="0" w:after="150" w:afterAutospacing="0"/>
-        <w:rPr>
-          <w:rFonts w:ascii="Helvetica" w:hAnsi="Helvetica" w:cs="Helvetica"/>
-          <w:color w:val="333333"/>
-          <w:sz w:val="21"/>
-          <w:szCs w:val="21"/>
-        </w:rPr>
-      </w:pPr>
-    </w:p>
-    <w:p>
-      <w:pPr>
-        <w:pStyle w:val="NormalWeb"/>
-        <w:shd w:val="clear" w:color="auto" w:fill="FFFFFF"/>
-        <w:spacing w:before="0" w:beforeAutospacing="0" w:after="150" w:afterAutospacing="0"/>
-        <w:rPr>
-          <w:rFonts w:ascii="Helvetica" w:hAnsi="Helvetica" w:cs="Helvetica"/>
-          <w:color w:val="333333"/>
-          <w:sz w:val="21"/>
-          <w:szCs w:val="21"/>
-        </w:rPr>
-      </w:pPr>
       <w:r>
         <w:rPr>
           <w:rFonts w:ascii="Helvetica" w:hAnsi="Helvetica" w:cs="Helvetica"/>
@@ -202,27 +212,7 @@
           <w:sz w:val="21"/>
           <w:szCs w:val="21"/>
         </w:rPr>
-        <w:t xml:space="preserve">For all populations except males in Northern Ireland, the addition of the 2018 single year life expectancy data led to sizeable increases in the empirical support for the belief that there has been a slowdown in life expectancy after 2010; this is seen by noting how much higher the bold line, which incorporates the 2018 data, is than the fainter lines </w:t>
-      </w:r>
-      <w:proofErr w:type="gramStart"/>
-      <w:r>
-        <w:rPr>
-          <w:rFonts w:ascii="Helvetica" w:hAnsi="Helvetica" w:cs="Helvetica"/>
-          <w:color w:val="333333"/>
-          <w:sz w:val="21"/>
-          <w:szCs w:val="21"/>
-        </w:rPr>
-        <w:t>representing</w:t>
-      </w:r>
-      <w:proofErr w:type="gramEnd"/>
-      <w:r>
-        <w:rPr>
-          <w:rFonts w:ascii="Helvetica" w:hAnsi="Helvetica" w:cs="Helvetica"/>
-          <w:color w:val="333333"/>
-          <w:sz w:val="21"/>
-          <w:szCs w:val="21"/>
-        </w:rPr>
-        <w:t xml:space="preserve"> cumulative data based on shorter series of observations. For most of these populations, the peak of the bold line is to the left of peaks based on earlier series, meaning not only did the 2018 observations increase the strength of evidence supporting belief in a slowdown in life expectancy improvements, but also suggested more severe magnitudes of slowdown than the series excluding this most recent observation had indicated. For the UK as a whole, the addition of the life expectancy data for 2018 suggested an overall slowdown of around 60% was most likely, compared with a most likely magnitude of slowdown of around 50% based on data up to 2017. For each of these populations, what does the Bayes Factor maximise at?</w:t>
+        <w:t>For all populations except males in Northern Ireland, the addition of the 2018 single year life expectancy data led to sizeable increases in the empirical support for the belief that there has been a slowdown in life expectancy after 2010; this is seen by noting how much higher the bold line, which incorporates the 2018 data, is than the fainter lines representing cumulative data based on shorter series of observations. For most of these populations, the peak of the bold line is to the left of peaks based on earlier series, meaning not only did the 2018 observations increase the strength of evidence supporting belief in a slowdown in life expectancy improvements, but also suggested more severe magnitudes of slowdown than the series excluding this most recent observation had indicated. For the UK as a whole, the addition of the life expectancy data for 2018 suggested an overall slowdown of around 60% was most likely, compared with a most likely magnitude of slowdown of around 50% based on data up to 2017. For each of these populations, what does the Bayes Factor maximise at?</w:t>
       </w:r>
     </w:p>
     <w:p>

</xml_diff>